<commit_message>
added war and pdf for DSD
</commit_message>
<xml_diff>
--- a/documentation/Design Specification Document.docx
+++ b/documentation/Design Specification Document.docx
@@ -2055,12 +2055,15 @@
           <w:sz w:val="28"/>
         </w:rPr>
       </w:pPr>
-      <w:r>
-        <w:rPr>
-          <w:sz w:val="28"/>
-        </w:rPr>
-        <w:t>User Interface Guide (How to use)</w:t>
-      </w:r>
+      <w:hyperlink w:anchor="ui" w:history="1">
+        <w:r>
+          <w:rPr>
+            <w:rStyle w:val="Hyperlink"/>
+            <w:sz w:val="28"/>
+          </w:rPr>
+          <w:t>User Interface Guide (How to use)</w:t>
+        </w:r>
+      </w:hyperlink>
     </w:p>
     <w:p>
       <w:pPr>
@@ -2075,12 +2078,15 @@
           <w:sz w:val="28"/>
         </w:rPr>
       </w:pPr>
-      <w:r>
-        <w:rPr>
-          <w:sz w:val="28"/>
-        </w:rPr>
-        <w:t>Class/Modules Description</w:t>
-      </w:r>
+      <w:hyperlink w:anchor="modules" w:history="1">
+        <w:r>
+          <w:rPr>
+            <w:rStyle w:val="Hyperlink"/>
+            <w:sz w:val="28"/>
+          </w:rPr>
+          <w:t>Class/Modules Description</w:t>
+        </w:r>
+      </w:hyperlink>
     </w:p>
     <w:p>
       <w:pPr>
@@ -2095,12 +2101,15 @@
           <w:sz w:val="28"/>
         </w:rPr>
       </w:pPr>
-      <w:r>
-        <w:rPr>
-          <w:sz w:val="28"/>
-        </w:rPr>
-        <w:t>Public Entities</w:t>
-      </w:r>
+      <w:hyperlink w:anchor="public" w:history="1">
+        <w:r>
+          <w:rPr>
+            <w:rStyle w:val="Hyperlink"/>
+            <w:sz w:val="28"/>
+          </w:rPr>
+          <w:t>Public Entities</w:t>
+        </w:r>
+      </w:hyperlink>
     </w:p>
     <w:p>
       <w:pPr>
@@ -2115,12 +2124,15 @@
           <w:sz w:val="28"/>
         </w:rPr>
       </w:pPr>
-      <w:r>
-        <w:rPr>
-          <w:sz w:val="28"/>
-        </w:rPr>
-        <w:t>Private Entities</w:t>
-      </w:r>
+      <w:hyperlink w:anchor="private" w:history="1">
+        <w:r>
+          <w:rPr>
+            <w:rStyle w:val="Hyperlink"/>
+            <w:sz w:val="28"/>
+          </w:rPr>
+          <w:t>Private Entities</w:t>
+        </w:r>
+      </w:hyperlink>
     </w:p>
     <w:p>
       <w:pPr>
@@ -2135,12 +2147,15 @@
           <w:sz w:val="28"/>
         </w:rPr>
       </w:pPr>
-      <w:r>
-        <w:rPr>
-          <w:sz w:val="28"/>
-        </w:rPr>
-        <w:t>Use Relationship (UML)</w:t>
-      </w:r>
+      <w:hyperlink w:anchor="uml" w:history="1">
+        <w:r>
+          <w:rPr>
+            <w:rStyle w:val="Hyperlink"/>
+            <w:sz w:val="28"/>
+          </w:rPr>
+          <w:t>Uses Relationship (UML)</w:t>
+        </w:r>
+      </w:hyperlink>
     </w:p>
     <w:p>
       <w:pPr>
@@ -2153,12 +2168,29 @@
           <w:sz w:val="28"/>
         </w:rPr>
       </w:pPr>
-      <w:r>
-        <w:rPr>
-          <w:sz w:val="28"/>
-        </w:rPr>
-        <w:t>Evaluation of Design</w:t>
-      </w:r>
+      <w:hyperlink w:anchor="evaluation" w:history="1">
+        <w:r>
+          <w:rPr>
+            <w:rStyle w:val="Hyperlink"/>
+            <w:sz w:val="28"/>
+          </w:rPr>
+          <w:t>Evaluatio</w:t>
+        </w:r>
+        <w:r>
+          <w:rPr>
+            <w:rStyle w:val="Hyperlink"/>
+            <w:sz w:val="28"/>
+          </w:rPr>
+          <w:t>n</w:t>
+        </w:r>
+        <w:r>
+          <w:rPr>
+            <w:rStyle w:val="Hyperlink"/>
+            <w:sz w:val="28"/>
+          </w:rPr>
+          <w:t xml:space="preserve"> of Design</w:t>
+        </w:r>
+      </w:hyperlink>
     </w:p>
     <w:p>
       <w:pPr>
@@ -2180,6 +2212,8 @@
           <w:u w:val="single"/>
         </w:rPr>
       </w:pPr>
+      <w:bookmarkStart w:id="0" w:name="ui"/>
+      <w:bookmarkEnd w:id="0"/>
       <w:r>
         <w:rPr>
           <w:sz w:val="28"/>
@@ -2254,7 +2288,7 @@
           <w:szCs w:val="24"/>
         </w:rPr>
         <w:drawing>
-          <wp:inline distT="0" distB="0" distL="0" distR="0" wp14:anchorId="1450BE8C" wp14:editId="78AAB8FA">
+          <wp:inline distT="0" distB="0" distL="0" distR="0" wp14:anchorId="0C5B3DBC" wp14:editId="235C0567">
             <wp:extent cx="4774019" cy="2920516"/>
             <wp:effectExtent l="76200" t="76200" r="140970" b="127635"/>
             <wp:docPr id="1" name="Picture 1"/>
@@ -2416,7 +2450,7 @@
           <w:szCs w:val="24"/>
         </w:rPr>
         <w:drawing>
-          <wp:inline distT="0" distB="0" distL="0" distR="0" wp14:anchorId="488750E5" wp14:editId="0A37479F">
+          <wp:inline distT="0" distB="0" distL="0" distR="0" wp14:anchorId="1C480B6C" wp14:editId="12EB0142">
             <wp:extent cx="2305284" cy="1428750"/>
             <wp:effectExtent l="190500" t="190500" r="190500" b="190500"/>
             <wp:docPr id="5" name="Picture 5"/>
@@ -2474,7 +2508,7 @@
           <w:szCs w:val="24"/>
         </w:rPr>
         <w:drawing>
-          <wp:inline distT="0" distB="0" distL="0" distR="0" wp14:anchorId="05C35DDB" wp14:editId="32F44BCA">
+          <wp:inline distT="0" distB="0" distL="0" distR="0" wp14:anchorId="5C9BFE57" wp14:editId="677946BD">
             <wp:extent cx="2504661" cy="1126758"/>
             <wp:effectExtent l="190500" t="190500" r="181610" b="187960"/>
             <wp:docPr id="4" name="Picture 4"/>
@@ -2748,7 +2782,7 @@
           <w:szCs w:val="24"/>
         </w:rPr>
         <w:drawing>
-          <wp:inline distT="0" distB="0" distL="0" distR="0" wp14:anchorId="610C44D2" wp14:editId="2EB90E39">
+          <wp:inline distT="0" distB="0" distL="0" distR="0" wp14:anchorId="329BB985" wp14:editId="1B28FCA2">
             <wp:extent cx="2381250" cy="2047875"/>
             <wp:effectExtent l="171450" t="171450" r="381000" b="371475"/>
             <wp:docPr id="6" name="Picture 6"/>
@@ -2806,7 +2840,7 @@
           <w:szCs w:val="24"/>
         </w:rPr>
         <w:drawing>
-          <wp:inline distT="0" distB="0" distL="0" distR="0" wp14:anchorId="0C6363B2" wp14:editId="5BF465F9">
+          <wp:inline distT="0" distB="0" distL="0" distR="0" wp14:anchorId="0E709A1D" wp14:editId="10D4F40C">
             <wp:extent cx="2200009" cy="2051437"/>
             <wp:effectExtent l="171450" t="171450" r="372110" b="368300"/>
             <wp:docPr id="7" name="Picture 7"/>
@@ -3136,7 +3170,7 @@
           <w:szCs w:val="24"/>
         </w:rPr>
         <w:drawing>
-          <wp:inline distT="0" distB="0" distL="0" distR="0">
+          <wp:inline distT="0" distB="0" distL="0" distR="0" wp14:anchorId="54A33BF6" wp14:editId="154030C6">
             <wp:extent cx="5943600" cy="3973195"/>
             <wp:effectExtent l="171450" t="171450" r="381000" b="370205"/>
             <wp:docPr id="2" name="Picture 2"/>
@@ -3227,6 +3261,8 @@
           <w:u w:val="single"/>
         </w:rPr>
       </w:pPr>
+      <w:bookmarkStart w:id="1" w:name="modules"/>
+      <w:bookmarkEnd w:id="1"/>
       <w:r>
         <w:rPr>
           <w:sz w:val="28"/>
@@ -3500,6 +3536,28 @@
         <w:pStyle w:val="Standard"/>
         <w:rPr>
           <w:rFonts w:asciiTheme="minorHAnsi" w:hAnsiTheme="minorHAnsi"/>
+        </w:rPr>
+      </w:pPr>
+    </w:p>
+    <w:p>
+      <w:pPr>
+        <w:pStyle w:val="Standard"/>
+        <w:rPr>
+          <w:rFonts w:asciiTheme="minorHAnsi" w:hAnsiTheme="minorHAnsi"/>
+        </w:rPr>
+      </w:pPr>
+      <w:r>
+        <w:rPr>
+          <w:rFonts w:asciiTheme="minorHAnsi" w:hAnsiTheme="minorHAnsi"/>
+        </w:rPr>
+        <w:t>Combines merge sort and insertion sort for more efficiency</w:t>
+      </w:r>
+    </w:p>
+    <w:p>
+      <w:pPr>
+        <w:pStyle w:val="Standard"/>
+        <w:rPr>
+          <w:rFonts w:asciiTheme="minorHAnsi" w:hAnsiTheme="minorHAnsi"/>
           <w:b/>
         </w:rPr>
       </w:pPr>
@@ -3521,6 +3579,23 @@
         <w:t>Insertion.groovy</w:t>
       </w:r>
       <w:proofErr w:type="spellEnd"/>
+    </w:p>
+    <w:p>
+      <w:pPr>
+        <w:pStyle w:val="Standard"/>
+        <w:rPr>
+          <w:rFonts w:asciiTheme="minorHAnsi" w:hAnsiTheme="minorHAnsi"/>
+          <w:b/>
+        </w:rPr>
+      </w:pPr>
+    </w:p>
+    <w:p>
+      <w:pPr>
+        <w:pStyle w:val="Standard"/>
+        <w:rPr>
+          <w:rFonts w:asciiTheme="minorHAnsi" w:hAnsiTheme="minorHAnsi"/>
+        </w:rPr>
+      </w:pPr>
     </w:p>
     <w:p>
       <w:pPr>
@@ -3589,19 +3664,19 @@
           <w:bottom w:val="single" w:sz="4" w:space="1" w:color="auto"/>
         </w:pBdr>
         <w:rPr>
-          <w:b/>
           <w:sz w:val="28"/>
           <w:szCs w:val="24"/>
         </w:rPr>
       </w:pPr>
       <w:r>
         <w:rPr>
-          <w:b/>
           <w:sz w:val="28"/>
           <w:szCs w:val="24"/>
         </w:rPr>
         <w:t>Public Entities</w:t>
       </w:r>
+      <w:bookmarkStart w:id="2" w:name="public"/>
+      <w:bookmarkEnd w:id="2"/>
     </w:p>
     <w:p>
       <w:pPr>
@@ -3639,6 +3714,7 @@
           <w:b/>
           <w:bCs/>
         </w:rPr>
+        <w:lastRenderedPageBreak/>
         <w:t>public</w:t>
       </w:r>
       <w:proofErr w:type="gramEnd"/>
@@ -3741,12 +3817,6 @@
           <w:rFonts w:asciiTheme="minorHAnsi" w:hAnsiTheme="minorHAnsi"/>
         </w:rPr>
         <w:br/>
-      </w:r>
-      <w:r>
-        <w:rPr>
-          <w:rFonts w:asciiTheme="minorHAnsi" w:hAnsiTheme="minorHAnsi"/>
-        </w:rPr>
-        <w:lastRenderedPageBreak/>
         <w:t xml:space="preserve">Output: Returns an </w:t>
       </w:r>
       <w:proofErr w:type="spellStart"/>
@@ -4638,7 +4708,14 @@
         <w:rPr>
           <w:rFonts w:asciiTheme="minorHAnsi" w:hAnsiTheme="minorHAnsi"/>
         </w:rPr>
-        <w:t xml:space="preserve"> The independent row (x) and dependent row (y). A String u which specifies is the user wants to create a pair using rows (“row”) or columns (“col”).</w:t>
+        <w:t xml:space="preserve"> The independent row (x) and dependent row (y). A String u which specifies is the user wants to create a pair using </w:t>
+      </w:r>
+      <w:r>
+        <w:rPr>
+          <w:rFonts w:asciiTheme="minorHAnsi" w:hAnsiTheme="minorHAnsi"/>
+        </w:rPr>
+        <w:lastRenderedPageBreak/>
+        <w:t>rows (“row”) or columns (“col”).</w:t>
       </w:r>
     </w:p>
     <w:p>
@@ -4675,7 +4752,6 @@
         <w:rPr>
           <w:rFonts w:asciiTheme="minorHAnsi" w:hAnsiTheme="minorHAnsi"/>
         </w:rPr>
-        <w:lastRenderedPageBreak/>
         <w:t xml:space="preserve">Returns a Data object containing an </w:t>
       </w:r>
       <w:proofErr w:type="spellStart"/>
@@ -5529,6 +5605,7 @@
         <w:rPr>
           <w:rFonts w:asciiTheme="minorHAnsi" w:hAnsiTheme="minorHAnsi"/>
         </w:rPr>
+        <w:lastRenderedPageBreak/>
         <w:t xml:space="preserve">*this function calls either </w:t>
       </w:r>
       <w:proofErr w:type="spellStart"/>
@@ -6499,6 +6576,7 @@
         <w:rPr>
           <w:rFonts w:asciiTheme="minorHAnsi" w:hAnsiTheme="minorHAnsi"/>
         </w:rPr>
+        <w:lastRenderedPageBreak/>
         <w:tab/>
       </w:r>
     </w:p>
@@ -6585,7 +6663,6 @@
         <w:rPr>
           <w:rFonts w:asciiTheme="minorHAnsi" w:hAnsiTheme="minorHAnsi"/>
         </w:rPr>
-        <w:lastRenderedPageBreak/>
         <w:tab/>
       </w:r>
     </w:p>
@@ -7320,6 +7397,7 @@
           <w:sz w:val="24"/>
           <w:szCs w:val="24"/>
         </w:rPr>
+        <w:lastRenderedPageBreak/>
         <w:t>sortType</w:t>
       </w:r>
       <w:proofErr w:type="spellEnd"/>
@@ -7399,7 +7477,6 @@
           <w:sz w:val="24"/>
           <w:szCs w:val="24"/>
         </w:rPr>
-        <w:lastRenderedPageBreak/>
         <w:t>returns nothing</w:t>
       </w:r>
     </w:p>
@@ -8316,6 +8393,7 @@
           <w:sz w:val="24"/>
           <w:szCs w:val="24"/>
         </w:rPr>
+        <w:lastRenderedPageBreak/>
         <w:t>returns</w:t>
       </w:r>
       <w:proofErr w:type="gramEnd"/>
@@ -8482,7 +8560,6 @@
           <w:sz w:val="24"/>
           <w:szCs w:val="24"/>
         </w:rPr>
-        <w:lastRenderedPageBreak/>
         <w:t>Input:</w:t>
       </w:r>
     </w:p>
@@ -9124,6 +9201,7 @@
           <w:sz w:val="24"/>
           <w:szCs w:val="24"/>
         </w:rPr>
+        <w:lastRenderedPageBreak/>
         <w:t>Output:</w:t>
       </w:r>
     </w:p>
@@ -9170,7 +9248,6 @@
           <w:sz w:val="24"/>
           <w:szCs w:val="24"/>
         </w:rPr>
-        <w:lastRenderedPageBreak/>
         <w:t>public</w:t>
       </w:r>
       <w:proofErr w:type="gramEnd"/>
@@ -9996,6 +10073,7 @@
         <w:rPr>
           <w:sz w:val="24"/>
         </w:rPr>
+        <w:lastRenderedPageBreak/>
         <w:t>Is used by the parser to parse the contents of the file into a data object which then goes to the view to draw</w:t>
       </w:r>
     </w:p>
@@ -10057,7 +10135,6 @@
         <w:rPr>
           <w:sz w:val="24"/>
         </w:rPr>
-        <w:lastRenderedPageBreak/>
         <w:t>This variable is part of the path, It is used to get the csv file to produce a graph</w:t>
       </w:r>
       <w:r>
@@ -10548,6 +10625,7 @@
         <w:rPr>
           <w:sz w:val="24"/>
         </w:rPr>
+        <w:lastRenderedPageBreak/>
         <w:t>for</w:t>
       </w:r>
       <w:proofErr w:type="gramEnd"/>
@@ -10633,7 +10711,6 @@
         <w:rPr>
           <w:sz w:val="24"/>
         </w:rPr>
-        <w:lastRenderedPageBreak/>
         <w:tab/>
       </w:r>
       <w:r>
@@ -11127,6 +11204,7 @@
         <w:rPr>
           <w:sz w:val="24"/>
         </w:rPr>
+        <w:lastRenderedPageBreak/>
         <w:t>arc</w:t>
       </w:r>
       <w:proofErr w:type="gramEnd"/>
@@ -11184,7 +11262,6 @@
         <w:rPr>
           <w:sz w:val="24"/>
         </w:rPr>
-        <w:lastRenderedPageBreak/>
         <w:t>json</w:t>
       </w:r>
       <w:proofErr w:type="spellEnd"/>
@@ -11297,25 +11374,7 @@
           <w:sz w:val="24"/>
           <w:szCs w:val="24"/>
         </w:rPr>
-        <w:t>St</w:t>
-      </w:r>
-      <w:bookmarkStart w:id="0" w:name="_GoBack"/>
-      <w:bookmarkEnd w:id="0"/>
-      <w:r>
-        <w:rPr>
-          <w:b/>
-          <w:sz w:val="24"/>
-          <w:szCs w:val="24"/>
-        </w:rPr>
-        <w:t>ash</w:t>
-      </w:r>
-      <w:r>
-        <w:rPr>
-          <w:b/>
-          <w:sz w:val="24"/>
-          <w:szCs w:val="24"/>
-        </w:rPr>
-        <w:t>()</w:t>
+        <w:t>Stash()</w:t>
       </w:r>
       <w:proofErr w:type="gramEnd"/>
       <w:r>
@@ -11436,15 +11495,7 @@
           <w:sz w:val="24"/>
           <w:szCs w:val="24"/>
         </w:rPr>
-        <w:t>m</w:t>
-      </w:r>
-      <w:r>
-        <w:rPr>
-          <w:b/>
-          <w:sz w:val="24"/>
-          <w:szCs w:val="24"/>
-        </w:rPr>
-        <w:t>ouseover</w:t>
+        <w:t>mouseover</w:t>
       </w:r>
       <w:proofErr w:type="spellEnd"/>
       <w:r>
@@ -11505,15 +11556,7 @@
           <w:sz w:val="24"/>
           <w:szCs w:val="24"/>
         </w:rPr>
-        <w:t>m</w:t>
-      </w:r>
-      <w:r>
-        <w:rPr>
-          <w:b/>
-          <w:sz w:val="24"/>
-          <w:szCs w:val="24"/>
-        </w:rPr>
-        <w:t>ouseleave</w:t>
+        <w:t>mouseleave</w:t>
       </w:r>
       <w:proofErr w:type="spellEnd"/>
       <w:r>
@@ -11985,6 +12028,8 @@
           <w:szCs w:val="24"/>
         </w:rPr>
       </w:pPr>
+      <w:bookmarkStart w:id="3" w:name="private"/>
+      <w:bookmarkEnd w:id="3"/>
       <w:r>
         <w:rPr>
           <w:b/>
@@ -12506,6 +12551,587 @@
     </w:p>
     <w:p>
       <w:pPr>
+        <w:rPr>
+          <w:rFonts w:eastAsia="SimSun" w:cs="Mangal"/>
+          <w:kern w:val="3"/>
+          <w:sz w:val="24"/>
+          <w:szCs w:val="24"/>
+          <w:lang w:val="en-CA" w:eastAsia="zh-CN" w:bidi="hi-IN"/>
+        </w:rPr>
+      </w:pPr>
+      <w:r>
+        <w:br w:type="page"/>
+      </w:r>
+    </w:p>
+    <w:p>
+      <w:pPr>
+        <w:rPr>
+          <w:sz w:val="28"/>
+          <w:u w:val="single"/>
+        </w:rPr>
+      </w:pPr>
+      <w:bookmarkStart w:id="4" w:name="uml"/>
+      <w:bookmarkEnd w:id="4"/>
+      <w:r>
+        <w:rPr>
+          <w:sz w:val="28"/>
+          <w:u w:val="single"/>
+        </w:rPr>
+        <w:lastRenderedPageBreak/>
+        <w:t>UML</w:t>
+      </w:r>
+    </w:p>
+    <w:p>
+      <w:pPr>
+        <w:jc w:val="center"/>
+        <w:rPr>
+          <w:rFonts w:eastAsia="SimSun" w:cs="Mangal"/>
+          <w:kern w:val="3"/>
+          <w:sz w:val="28"/>
+          <w:szCs w:val="24"/>
+          <w:u w:val="single"/>
+          <w:lang w:val="en-CA" w:eastAsia="zh-CN" w:bidi="hi-IN"/>
+        </w:rPr>
+      </w:pPr>
+      <w:r>
+        <w:rPr>
+          <w:noProof/>
+          <w:sz w:val="28"/>
+          <w:u w:val="single"/>
+        </w:rPr>
+        <w:drawing>
+          <wp:inline distT="0" distB="0" distL="0" distR="0" wp14:anchorId="5A9BDEB1" wp14:editId="28BB0013">
+            <wp:extent cx="5391150" cy="4638675"/>
+            <wp:effectExtent l="0" t="0" r="0" b="9525"/>
+            <wp:docPr id="3" name="Picture 3"/>
+            <wp:cNvGraphicFramePr>
+              <a:graphicFrameLocks xmlns:a="http://schemas.openxmlformats.org/drawingml/2006/main" noChangeAspect="1"/>
+            </wp:cNvGraphicFramePr>
+            <a:graphic xmlns:a="http://schemas.openxmlformats.org/drawingml/2006/main">
+              <a:graphicData uri="http://schemas.openxmlformats.org/drawingml/2006/picture">
+                <pic:pic xmlns:pic="http://schemas.openxmlformats.org/drawingml/2006/picture">
+                  <pic:nvPicPr>
+                    <pic:cNvPr id="0" name="UML.JPG"/>
+                    <pic:cNvPicPr/>
+                  </pic:nvPicPr>
+                  <pic:blipFill>
+                    <a:blip r:embed="rId17">
+                      <a:extLst>
+                        <a:ext uri="{28A0092B-C50C-407E-A947-70E740481C1C}">
+                          <a14:useLocalDpi xmlns:a14="http://schemas.microsoft.com/office/drawing/2010/main" val="0"/>
+                        </a:ext>
+                      </a:extLst>
+                    </a:blip>
+                    <a:stretch>
+                      <a:fillRect/>
+                    </a:stretch>
+                  </pic:blipFill>
+                  <pic:spPr>
+                    <a:xfrm>
+                      <a:off x="0" y="0"/>
+                      <a:ext cx="5391150" cy="4638675"/>
+                    </a:xfrm>
+                    <a:prstGeom prst="rect">
+                      <a:avLst/>
+                    </a:prstGeom>
+                  </pic:spPr>
+                </pic:pic>
+              </a:graphicData>
+            </a:graphic>
+          </wp:inline>
+        </w:drawing>
+      </w:r>
+      <w:r>
+        <w:rPr>
+          <w:sz w:val="28"/>
+          <w:u w:val="single"/>
+        </w:rPr>
+        <w:br w:type="page"/>
+      </w:r>
+    </w:p>
+    <w:p>
+      <w:pPr>
+        <w:pStyle w:val="Standard"/>
+        <w:rPr>
+          <w:rFonts w:asciiTheme="minorHAnsi" w:hAnsiTheme="minorHAnsi"/>
+          <w:sz w:val="28"/>
+          <w:u w:val="single"/>
+        </w:rPr>
+      </w:pPr>
+      <w:bookmarkStart w:id="5" w:name="evaluation"/>
+      <w:bookmarkEnd w:id="5"/>
+      <w:r>
+        <w:rPr>
+          <w:rFonts w:asciiTheme="minorHAnsi" w:hAnsiTheme="minorHAnsi"/>
+          <w:sz w:val="28"/>
+          <w:u w:val="single"/>
+        </w:rPr>
+        <w:lastRenderedPageBreak/>
+        <w:t>Internal Evaluation</w:t>
+      </w:r>
+      <w:r>
+        <w:rPr>
+          <w:rFonts w:asciiTheme="minorHAnsi" w:hAnsiTheme="minorHAnsi"/>
+          <w:sz w:val="28"/>
+          <w:u w:val="single"/>
+        </w:rPr>
+        <w:t xml:space="preserve"> of Design</w:t>
+      </w:r>
+    </w:p>
+    <w:p>
+      <w:pPr>
+        <w:pStyle w:val="Standard"/>
+        <w:rPr>
+          <w:rFonts w:asciiTheme="minorHAnsi" w:hAnsiTheme="minorHAnsi"/>
+        </w:rPr>
+      </w:pPr>
+    </w:p>
+    <w:tbl>
+      <w:tblPr>
+        <w:tblW w:w="9972" w:type="dxa"/>
+        <w:tblInd w:w="55" w:type="dxa"/>
+        <w:tblBorders>
+          <w:top w:val="single" w:sz="2" w:space="0" w:color="000000"/>
+          <w:left w:val="single" w:sz="2" w:space="0" w:color="000000"/>
+          <w:bottom w:val="single" w:sz="2" w:space="0" w:color="000000"/>
+          <w:insideH w:val="single" w:sz="2" w:space="0" w:color="000000"/>
+        </w:tblBorders>
+        <w:tblCellMar>
+          <w:top w:w="55" w:type="dxa"/>
+          <w:left w:w="54" w:type="dxa"/>
+          <w:bottom w:w="55" w:type="dxa"/>
+          <w:right w:w="55" w:type="dxa"/>
+        </w:tblCellMar>
+        <w:tblLook w:val="0000" w:firstRow="0" w:lastRow="0" w:firstColumn="0" w:lastColumn="0" w:noHBand="0" w:noVBand="0"/>
+      </w:tblPr>
+      <w:tblGrid>
+        <w:gridCol w:w="4986"/>
+        <w:gridCol w:w="4986"/>
+      </w:tblGrid>
+      <w:tr>
+        <w:trPr>
+          <w:trHeight w:val="675"/>
+        </w:trPr>
+        <w:tc>
+          <w:tcPr>
+            <w:tcW w:w="4986" w:type="dxa"/>
+            <w:tcBorders>
+              <w:top w:val="single" w:sz="2" w:space="0" w:color="000000"/>
+              <w:left w:val="single" w:sz="2" w:space="0" w:color="000000"/>
+              <w:bottom w:val="single" w:sz="2" w:space="0" w:color="000000"/>
+            </w:tcBorders>
+            <w:shd w:val="clear" w:color="auto" w:fill="auto"/>
+            <w:tcMar>
+              <w:left w:w="54" w:type="dxa"/>
+            </w:tcMar>
+          </w:tcPr>
+          <w:p>
+            <w:pPr>
+              <w:pStyle w:val="TableContents"/>
+              <w:rPr>
+                <w:rFonts w:asciiTheme="minorHAnsi" w:hAnsiTheme="minorHAnsi"/>
+                <w:b/>
+              </w:rPr>
+            </w:pPr>
+            <w:r>
+              <w:rPr>
+                <w:rFonts w:asciiTheme="minorHAnsi" w:hAnsiTheme="minorHAnsi"/>
+                <w:b/>
+              </w:rPr>
+              <w:t>Pros</w:t>
+            </w:r>
+          </w:p>
+        </w:tc>
+        <w:tc>
+          <w:tcPr>
+            <w:tcW w:w="4986" w:type="dxa"/>
+            <w:tcBorders>
+              <w:top w:val="single" w:sz="2" w:space="0" w:color="000000"/>
+              <w:left w:val="single" w:sz="2" w:space="0" w:color="000000"/>
+              <w:bottom w:val="single" w:sz="2" w:space="0" w:color="000000"/>
+              <w:right w:val="single" w:sz="2" w:space="0" w:color="000000"/>
+            </w:tcBorders>
+            <w:shd w:val="clear" w:color="auto" w:fill="auto"/>
+            <w:tcMar>
+              <w:left w:w="54" w:type="dxa"/>
+            </w:tcMar>
+          </w:tcPr>
+          <w:p>
+            <w:pPr>
+              <w:pStyle w:val="TableContents"/>
+              <w:rPr>
+                <w:rFonts w:asciiTheme="minorHAnsi" w:hAnsiTheme="minorHAnsi"/>
+                <w:b/>
+              </w:rPr>
+            </w:pPr>
+            <w:r>
+              <w:rPr>
+                <w:rFonts w:asciiTheme="minorHAnsi" w:hAnsiTheme="minorHAnsi"/>
+                <w:b/>
+              </w:rPr>
+              <w:t xml:space="preserve">Cons/areas for improvement </w:t>
+            </w:r>
+          </w:p>
+        </w:tc>
+      </w:tr>
+      <w:tr>
+        <w:tc>
+          <w:tcPr>
+            <w:tcW w:w="4986" w:type="dxa"/>
+            <w:tcBorders>
+              <w:left w:val="single" w:sz="2" w:space="0" w:color="000000"/>
+              <w:bottom w:val="single" w:sz="2" w:space="0" w:color="000000"/>
+            </w:tcBorders>
+            <w:shd w:val="clear" w:color="auto" w:fill="auto"/>
+            <w:tcMar>
+              <w:left w:w="54" w:type="dxa"/>
+            </w:tcMar>
+          </w:tcPr>
+          <w:p>
+            <w:pPr>
+              <w:pStyle w:val="TableContents"/>
+              <w:rPr>
+                <w:rFonts w:asciiTheme="minorHAnsi" w:hAnsiTheme="minorHAnsi"/>
+              </w:rPr>
+            </w:pPr>
+            <w:r>
+              <w:rPr>
+                <w:rFonts w:asciiTheme="minorHAnsi" w:hAnsiTheme="minorHAnsi"/>
+              </w:rPr>
+              <w:t>-utilizes MVC (Model, View Controller) design which allows for more effective group work as the view does not interact with the mod</w:t>
+            </w:r>
+            <w:bookmarkStart w:id="6" w:name="_GoBack"/>
+            <w:bookmarkEnd w:id="6"/>
+            <w:r>
+              <w:rPr>
+                <w:rFonts w:asciiTheme="minorHAnsi" w:hAnsiTheme="minorHAnsi"/>
+              </w:rPr>
+              <w:t xml:space="preserve">el and thus when combining the code, knowing the ins and outs of each section are not required </w:t>
+            </w:r>
+          </w:p>
+          <w:p>
+            <w:pPr>
+              <w:pStyle w:val="TableContents"/>
+              <w:rPr>
+                <w:rFonts w:asciiTheme="minorHAnsi" w:hAnsiTheme="minorHAnsi"/>
+              </w:rPr>
+            </w:pPr>
+          </w:p>
+          <w:p>
+            <w:pPr>
+              <w:pStyle w:val="TableContents"/>
+              <w:rPr>
+                <w:rFonts w:asciiTheme="minorHAnsi" w:hAnsiTheme="minorHAnsi"/>
+              </w:rPr>
+            </w:pPr>
+            <w:r>
+              <w:rPr>
+                <w:rFonts w:asciiTheme="minorHAnsi" w:hAnsiTheme="minorHAnsi"/>
+              </w:rPr>
+              <w:t>-Parser can accommodate a wide variety of data sets in terms of both rows and columns for the independent and dependent variables, can also accommodate multiple dependent variables for the same independent variable</w:t>
+            </w:r>
+          </w:p>
+          <w:p>
+            <w:pPr>
+              <w:pStyle w:val="TableContents"/>
+              <w:rPr>
+                <w:rFonts w:asciiTheme="minorHAnsi" w:hAnsiTheme="minorHAnsi"/>
+              </w:rPr>
+            </w:pPr>
+          </w:p>
+          <w:p>
+            <w:pPr>
+              <w:pStyle w:val="TableContents"/>
+              <w:rPr>
+                <w:rFonts w:asciiTheme="minorHAnsi" w:hAnsiTheme="minorHAnsi"/>
+              </w:rPr>
+            </w:pPr>
+            <w:r>
+              <w:rPr>
+                <w:rFonts w:asciiTheme="minorHAnsi" w:hAnsiTheme="minorHAnsi"/>
+              </w:rPr>
+              <w:t>-UI is user friendly and aesthetically pleasing, can be used to graph various types of graphs as well as very specific data the user desires</w:t>
+            </w:r>
+          </w:p>
+          <w:p>
+            <w:pPr>
+              <w:pStyle w:val="TableContents"/>
+              <w:rPr>
+                <w:rFonts w:asciiTheme="minorHAnsi" w:hAnsiTheme="minorHAnsi"/>
+              </w:rPr>
+            </w:pPr>
+          </w:p>
+          <w:p>
+            <w:pPr>
+              <w:pStyle w:val="TableContents"/>
+              <w:rPr>
+                <w:rFonts w:asciiTheme="minorHAnsi" w:hAnsiTheme="minorHAnsi"/>
+              </w:rPr>
+            </w:pPr>
+            <w:r>
+              <w:rPr>
+                <w:rFonts w:asciiTheme="minorHAnsi" w:hAnsiTheme="minorHAnsi"/>
+              </w:rPr>
+              <w:t xml:space="preserve">-Ability to compare and analyze graphs (display the graph with the weirdest distribution in a given set of points) </w:t>
+            </w:r>
+          </w:p>
+          <w:p>
+            <w:pPr>
+              <w:pStyle w:val="TableContents"/>
+              <w:rPr>
+                <w:rFonts w:asciiTheme="minorHAnsi" w:hAnsiTheme="minorHAnsi"/>
+              </w:rPr>
+            </w:pPr>
+          </w:p>
+          <w:p>
+            <w:pPr>
+              <w:pStyle w:val="TableContents"/>
+              <w:rPr>
+                <w:rFonts w:asciiTheme="minorHAnsi" w:hAnsiTheme="minorHAnsi"/>
+              </w:rPr>
+            </w:pPr>
+            <w:r>
+              <w:rPr>
+                <w:rFonts w:asciiTheme="minorHAnsi" w:hAnsiTheme="minorHAnsi"/>
+              </w:rPr>
+              <w:t xml:space="preserve">-Code is well documented and clear instructions are given on how to use the UI </w:t>
+            </w:r>
+          </w:p>
+          <w:p>
+            <w:pPr>
+              <w:pStyle w:val="TableContents"/>
+              <w:rPr>
+                <w:rFonts w:asciiTheme="minorHAnsi" w:hAnsiTheme="minorHAnsi"/>
+              </w:rPr>
+            </w:pPr>
+          </w:p>
+          <w:p>
+            <w:pPr>
+              <w:pStyle w:val="TableContents"/>
+              <w:rPr>
+                <w:rFonts w:asciiTheme="minorHAnsi" w:hAnsiTheme="minorHAnsi"/>
+              </w:rPr>
+            </w:pPr>
+            <w:r>
+              <w:rPr>
+                <w:rFonts w:asciiTheme="minorHAnsi" w:hAnsiTheme="minorHAnsi"/>
+              </w:rPr>
+              <w:t xml:space="preserve">-web-page successfully works on various browsers on both Mac and PC as well as cell phones </w:t>
+            </w:r>
+          </w:p>
+          <w:p>
+            <w:pPr>
+              <w:pStyle w:val="TableContents"/>
+              <w:rPr>
+                <w:rFonts w:asciiTheme="minorHAnsi" w:hAnsiTheme="minorHAnsi"/>
+              </w:rPr>
+            </w:pPr>
+          </w:p>
+          <w:p>
+            <w:pPr>
+              <w:pStyle w:val="TableContents"/>
+              <w:rPr>
+                <w:rFonts w:asciiTheme="minorHAnsi" w:hAnsiTheme="minorHAnsi"/>
+              </w:rPr>
+            </w:pPr>
+          </w:p>
+          <w:p>
+            <w:pPr>
+              <w:pStyle w:val="TableContents"/>
+              <w:rPr>
+                <w:rFonts w:asciiTheme="minorHAnsi" w:hAnsiTheme="minorHAnsi"/>
+              </w:rPr>
+            </w:pPr>
+          </w:p>
+        </w:tc>
+        <w:tc>
+          <w:tcPr>
+            <w:tcW w:w="4986" w:type="dxa"/>
+            <w:tcBorders>
+              <w:left w:val="single" w:sz="2" w:space="0" w:color="000000"/>
+              <w:bottom w:val="single" w:sz="2" w:space="0" w:color="000000"/>
+              <w:right w:val="single" w:sz="2" w:space="0" w:color="000000"/>
+            </w:tcBorders>
+            <w:shd w:val="clear" w:color="auto" w:fill="auto"/>
+            <w:tcMar>
+              <w:left w:w="54" w:type="dxa"/>
+            </w:tcMar>
+          </w:tcPr>
+          <w:p>
+            <w:pPr>
+              <w:pStyle w:val="TableContents"/>
+              <w:rPr>
+                <w:rFonts w:asciiTheme="minorHAnsi" w:hAnsiTheme="minorHAnsi"/>
+              </w:rPr>
+            </w:pPr>
+            <w:r>
+              <w:rPr>
+                <w:rFonts w:asciiTheme="minorHAnsi" w:hAnsiTheme="minorHAnsi"/>
+              </w:rPr>
+              <w:t xml:space="preserve">-could have done better encapsulation of code </w:t>
+            </w:r>
+          </w:p>
+          <w:p>
+            <w:pPr>
+              <w:pStyle w:val="TableContents"/>
+              <w:rPr>
+                <w:rFonts w:asciiTheme="minorHAnsi" w:hAnsiTheme="minorHAnsi"/>
+              </w:rPr>
+            </w:pPr>
+          </w:p>
+          <w:p>
+            <w:pPr>
+              <w:pStyle w:val="TableContents"/>
+              <w:rPr>
+                <w:rFonts w:asciiTheme="minorHAnsi" w:hAnsiTheme="minorHAnsi"/>
+              </w:rPr>
+            </w:pPr>
+            <w:r>
+              <w:rPr>
+                <w:rFonts w:asciiTheme="minorHAnsi" w:hAnsiTheme="minorHAnsi"/>
+              </w:rPr>
+              <w:t>-organization of code and development could have been better through the use of ADTs for the model</w:t>
+            </w:r>
+          </w:p>
+          <w:p>
+            <w:pPr>
+              <w:pStyle w:val="TableContents"/>
+              <w:rPr>
+                <w:rFonts w:asciiTheme="minorHAnsi" w:hAnsiTheme="minorHAnsi"/>
+              </w:rPr>
+            </w:pPr>
+          </w:p>
+          <w:p>
+            <w:pPr>
+              <w:pStyle w:val="TableContents"/>
+              <w:rPr>
+                <w:rFonts w:asciiTheme="minorHAnsi" w:hAnsiTheme="minorHAnsi"/>
+              </w:rPr>
+            </w:pPr>
+            <w:r>
+              <w:rPr>
+                <w:rFonts w:asciiTheme="minorHAnsi" w:hAnsiTheme="minorHAnsi"/>
+              </w:rPr>
+              <w:t xml:space="preserve">-UI could have been even more user friendly and intuitive </w:t>
+            </w:r>
+          </w:p>
+          <w:p>
+            <w:pPr>
+              <w:pStyle w:val="TableContents"/>
+              <w:rPr>
+                <w:rFonts w:asciiTheme="minorHAnsi" w:hAnsiTheme="minorHAnsi"/>
+              </w:rPr>
+            </w:pPr>
+          </w:p>
+          <w:p>
+            <w:pPr>
+              <w:pStyle w:val="TableContents"/>
+              <w:rPr>
+                <w:rFonts w:asciiTheme="minorHAnsi" w:hAnsiTheme="minorHAnsi"/>
+              </w:rPr>
+            </w:pPr>
+            <w:r>
+              <w:rPr>
+                <w:rFonts w:asciiTheme="minorHAnsi" w:hAnsiTheme="minorHAnsi"/>
+              </w:rPr>
+              <w:t xml:space="preserve">-could have added successful upload message for datasets on the webpage on the same page as opposed to going to a new web-page </w:t>
+            </w:r>
+          </w:p>
+          <w:p>
+            <w:pPr>
+              <w:pStyle w:val="TableContents"/>
+              <w:rPr>
+                <w:rFonts w:asciiTheme="minorHAnsi" w:hAnsiTheme="minorHAnsi"/>
+              </w:rPr>
+            </w:pPr>
+          </w:p>
+          <w:p>
+            <w:pPr>
+              <w:pStyle w:val="TableContents"/>
+              <w:rPr>
+                <w:rFonts w:asciiTheme="minorHAnsi" w:hAnsiTheme="minorHAnsi"/>
+              </w:rPr>
+            </w:pPr>
+            <w:r>
+              <w:rPr>
+                <w:rFonts w:asciiTheme="minorHAnsi" w:hAnsiTheme="minorHAnsi"/>
+              </w:rPr>
+              <w:t>-could have added more functionality such as comparing and/or displaying several graphs at once</w:t>
+            </w:r>
+          </w:p>
+          <w:p>
+            <w:pPr>
+              <w:pStyle w:val="TableContents"/>
+              <w:rPr>
+                <w:rFonts w:asciiTheme="minorHAnsi" w:hAnsiTheme="minorHAnsi"/>
+              </w:rPr>
+            </w:pPr>
+          </w:p>
+          <w:p>
+            <w:pPr>
+              <w:pStyle w:val="TableContents"/>
+              <w:rPr>
+                <w:rFonts w:asciiTheme="minorHAnsi" w:hAnsiTheme="minorHAnsi"/>
+              </w:rPr>
+            </w:pPr>
+            <w:r>
+              <w:rPr>
+                <w:rFonts w:asciiTheme="minorHAnsi" w:hAnsiTheme="minorHAnsi"/>
+              </w:rPr>
+              <w:t xml:space="preserve">-could have spent more time testing in general </w:t>
+            </w:r>
+          </w:p>
+          <w:p>
+            <w:pPr>
+              <w:pStyle w:val="TableContents"/>
+              <w:rPr>
+                <w:rFonts w:asciiTheme="minorHAnsi" w:hAnsiTheme="minorHAnsi"/>
+              </w:rPr>
+            </w:pPr>
+          </w:p>
+          <w:p>
+            <w:pPr>
+              <w:pStyle w:val="TableContents"/>
+              <w:rPr>
+                <w:rFonts w:asciiTheme="minorHAnsi" w:hAnsiTheme="minorHAnsi"/>
+              </w:rPr>
+            </w:pPr>
+            <w:r>
+              <w:rPr>
+                <w:rFonts w:asciiTheme="minorHAnsi" w:hAnsiTheme="minorHAnsi"/>
+              </w:rPr>
+              <w:t xml:space="preserve">-could have made more use of the balanced BST </w:t>
+            </w:r>
+          </w:p>
+          <w:p>
+            <w:pPr>
+              <w:pStyle w:val="TableContents"/>
+              <w:rPr>
+                <w:rFonts w:asciiTheme="minorHAnsi" w:hAnsiTheme="minorHAnsi"/>
+              </w:rPr>
+            </w:pPr>
+          </w:p>
+          <w:p>
+            <w:pPr>
+              <w:pStyle w:val="TableContents"/>
+              <w:rPr>
+                <w:rFonts w:asciiTheme="minorHAnsi" w:hAnsiTheme="minorHAnsi"/>
+              </w:rPr>
+            </w:pPr>
+          </w:p>
+          <w:p>
+            <w:pPr>
+              <w:pStyle w:val="TableContents"/>
+              <w:rPr>
+                <w:rFonts w:asciiTheme="minorHAnsi" w:hAnsiTheme="minorHAnsi"/>
+              </w:rPr>
+            </w:pPr>
+          </w:p>
+        </w:tc>
+      </w:tr>
+    </w:tbl>
+    <w:p>
+      <w:pPr>
         <w:pStyle w:val="Standard"/>
         <w:rPr>
           <w:rFonts w:asciiTheme="minorHAnsi" w:hAnsiTheme="minorHAnsi"/>
@@ -12513,8 +13139,8 @@
       </w:pPr>
     </w:p>
     <w:sectPr>
-      <w:headerReference w:type="default" r:id="rId17"/>
-      <w:footerReference w:type="default" r:id="rId18"/>
+      <w:headerReference w:type="default" r:id="rId18"/>
+      <w:footerReference w:type="default" r:id="rId19"/>
       <w:pgSz w:w="12240" w:h="15840"/>
       <w:pgMar w:top="1440" w:right="1440" w:bottom="1440" w:left="1440" w:header="720" w:footer="720" w:gutter="0"/>
       <w:cols w:space="720"/>
@@ -13206,6 +13832,7 @@
   <w:style w:type="paragraph" w:customStyle="1" w:styleId="TableContents">
     <w:name w:val="Table Contents"/>
     <w:basedOn w:val="Normal"/>
+    <w:qFormat/>
     <w:rsid w:val="000863CF"/>
     <w:pPr>
       <w:widowControl w:val="0"/>
@@ -13310,6 +13937,18 @@
       <w:sz w:val="24"/>
       <w:szCs w:val="24"/>
       <w:lang w:val="en-CA" w:eastAsia="zh-CN" w:bidi="hi-IN"/>
+    </w:rPr>
+  </w:style>
+  <w:style w:type="character" w:styleId="FollowedHyperlink">
+    <w:name w:val="FollowedHyperlink"/>
+    <w:basedOn w:val="DefaultParagraphFont"/>
+    <w:uiPriority w:val="99"/>
+    <w:semiHidden/>
+    <w:unhideWhenUsed/>
+    <w:rsid w:val="00315EFD"/>
+    <w:rPr>
+      <w:color w:val="800080" w:themeColor="followedHyperlink"/>
+      <w:u w:val="single"/>
     </w:rPr>
   </w:style>
 </w:styles>
@@ -13549,6 +14188,7 @@
   <w:style w:type="paragraph" w:customStyle="1" w:styleId="TableContents">
     <w:name w:val="Table Contents"/>
     <w:basedOn w:val="Normal"/>
+    <w:qFormat/>
     <w:rsid w:val="000863CF"/>
     <w:pPr>
       <w:widowControl w:val="0"/>
@@ -13653,6 +14293,18 @@
       <w:sz w:val="24"/>
       <w:szCs w:val="24"/>
       <w:lang w:val="en-CA" w:eastAsia="zh-CN" w:bidi="hi-IN"/>
+    </w:rPr>
+  </w:style>
+  <w:style w:type="character" w:styleId="FollowedHyperlink">
+    <w:name w:val="FollowedHyperlink"/>
+    <w:basedOn w:val="DefaultParagraphFont"/>
+    <w:uiPriority w:val="99"/>
+    <w:semiHidden/>
+    <w:unhideWhenUsed/>
+    <w:rsid w:val="00315EFD"/>
+    <w:rPr>
+      <w:color w:val="800080" w:themeColor="followedHyperlink"/>
+      <w:u w:val="single"/>
     </w:rPr>
   </w:style>
 </w:styles>
@@ -13948,7 +14600,7 @@
 </file>
 
 <file path=customXml/itemProps1.xml><?xml version="1.0" encoding="utf-8"?>
-<ds:datastoreItem xmlns:ds="http://schemas.openxmlformats.org/officeDocument/2006/customXml" ds:itemID="{BFB509D3-49CC-4D2D-A586-C389011FB82F}">
+<ds:datastoreItem xmlns:ds="http://schemas.openxmlformats.org/officeDocument/2006/customXml" ds:itemID="{72E7ADC0-62B7-4A7D-9D94-3547C4D2AAB8}">
   <ds:schemaRefs>
     <ds:schemaRef ds:uri="http://schemas.openxmlformats.org/officeDocument/2006/bibliography"/>
   </ds:schemaRefs>

</xml_diff>